<commit_message>
Fix en el login
</commit_message>
<xml_diff>
--- a/Ejercicios/Ejercicio 4/ejercicio_evaluable4.docx
+++ b/Ejercicios/Ejercicio 4/ejercicio_evaluable4.docx
@@ -316,79 +316,7 @@
         <w:rPr>
           <w:lang w:val="en-GB"/>
         </w:rPr>
-        <w:t>[</w:t>
-      </w:r>
-      <w:r>
-        <w:rPr>
-          <w:lang w:val="en-GB"/>
-        </w:rPr>
-        <w:t>&lt;id producto</w:t>
-      </w:r>
-      <w:r>
-        <w:rPr>
-          <w:lang w:val="en-GB"/>
-        </w:rPr>
-        <w:t xml:space="preserve"> i</w:t>
-      </w:r>
-      <w:r>
-        <w:rPr>
-          <w:lang w:val="en-GB"/>
-        </w:rPr>
-        <w:t>&gt;</w:t>
-      </w:r>
-      <w:r>
-        <w:rPr>
-          <w:lang w:val="en-GB"/>
-        </w:rPr>
-        <w:t xml:space="preserve">, </w:t>
-      </w:r>
-      <w:r>
-        <w:rPr>
-          <w:lang w:val="en-GB"/>
-        </w:rPr>
-        <w:t>&lt;id producto i</w:t>
-      </w:r>
-      <w:r>
-        <w:rPr>
-          <w:lang w:val="en-GB"/>
-        </w:rPr>
-        <w:t>+1</w:t>
-      </w:r>
-      <w:r>
-        <w:rPr>
-          <w:lang w:val="en-GB"/>
-        </w:rPr>
-        <w:t>&gt;</w:t>
-      </w:r>
-      <w:r>
-        <w:rPr>
-          <w:lang w:val="en-GB"/>
-        </w:rPr>
-        <w:t xml:space="preserve">, </w:t>
-      </w:r>
-      <w:r>
-        <w:rPr>
-          <w:lang w:val="en-GB"/>
-        </w:rPr>
-        <w:t>&lt;id producto i</w:t>
-      </w:r>
-      <w:r>
-        <w:rPr>
-          <w:lang w:val="en-GB"/>
-        </w:rPr>
-        <w:t>+2</w:t>
-      </w:r>
-      <w:r>
-        <w:rPr>
-          <w:lang w:val="en-GB"/>
-        </w:rPr>
-        <w:t>&gt;</w:t>
-      </w:r>
-      <w:r>
-        <w:rPr>
-          <w:lang w:val="en-GB"/>
-        </w:rPr>
-        <w:t xml:space="preserve">, </w:t>
+        <w:t xml:space="preserve">[&lt;id producto i&gt;, &lt;id producto i+1&gt;, &lt;id producto i+2&gt;, </w:t>
       </w:r>
       <w:r>
         <w:rPr>
@@ -650,7 +578,13 @@
         <w:jc w:val="both"/>
       </w:pPr>
       <w:r>
-        <w:t>En el servicio init se ha incluido el inicio de la ejecución del servidor, en esta parte el servidor crea un servidor socket en una dirección IP y puerto seleccionados, se inicializan tanto los hilos que se utilizará para atender a cada cliente como los mutex y variables condicionales para proteger las secciones críticas del código, por último se inicia la estructura de datos seleccionada para almacenar los datos sobre clientes, paquetes y trabajadores, esta podría ser, por ejemplo, árboles binarios de búsqueda, para optimizar la búsqueda de clientes/trabajadores/paquetes por una id única. A continuación, empieza el bucle de escucha de peticiones.</w:t>
+        <w:t xml:space="preserve">En el servicio </w:t>
+      </w:r>
+      <w:r>
+        <w:t>login</w:t>
+      </w:r>
+      <w:r>
+        <w:t xml:space="preserve"> se ha incluido el inicio de la ejecución del servidor, en esta parte el servidor crea un servidor socket en una dirección IP y puerto seleccionados, se inicializan tanto los hilos que se utilizará para atender a cada cliente como los mutex y variables condicionales para proteger las secciones críticas del código, por último se inicia la estructura de datos seleccionada para almacenar los datos sobre clientes, paquetes y trabajadores, esta podría ser, por ejemplo, árboles binarios de búsqueda, para optimizar la búsqueda de clientes/trabajadores/paquetes por una id única. A continuación, empieza el bucle de escucha de peticiones.</w:t>
       </w:r>
     </w:p>
     <w:p>
@@ -668,19 +602,22 @@
         <w:jc w:val="both"/>
       </w:pPr>
       <w:r>
-        <w:t>Una vez conectado, enviará una cadena de caracteres con el código de la operación que desea realizar, en este caso, la cadena INIT.</w:t>
-      </w:r>
-    </w:p>
-    <w:p>
-      <w:pPr>
-        <w:spacing w:line="276" w:lineRule="auto"/>
-        <w:jc w:val="both"/>
-      </w:pPr>
-      <w:r>
-        <w:t>El servidor procesará la cadena e</w:t>
-      </w:r>
-      <w:r>
-        <w:t xml:space="preserve"> internamente procesará el socket que se ha creado para atender a este nuevo cliente en un hilo nuevo, haciendo una copia segura del descriptor de dicho socket utilizando mutex y variables condicionales.</w:t>
+        <w:t xml:space="preserve">Una vez conectado, enviará una cadena de caracteres con el código de la operación que desea realizar, en este caso, la cadena </w:t>
+      </w:r>
+      <w:r>
+        <w:t>LOGIN</w:t>
+      </w:r>
+      <w:r>
+        <w:t>.</w:t>
+      </w:r>
+    </w:p>
+    <w:p>
+      <w:pPr>
+        <w:spacing w:line="276" w:lineRule="auto"/>
+        <w:jc w:val="both"/>
+      </w:pPr>
+      <w:r>
+        <w:t>El servidor procesará la cadena e internamente procesará el socket que se ha creado para atender a este nuevo cliente en un hilo nuevo, haciendo una copia segura del descriptor de dicho socket utilizando mutex y variables condicionales.</w:t>
       </w:r>
     </w:p>
     <w:p>
@@ -693,7 +630,10 @@
         <w:t xml:space="preserve">Una vez asegurada la petición </w:t>
       </w:r>
       <w:r>
-        <w:t xml:space="preserve">INIT </w:t>
+        <w:t>LOGIN</w:t>
+      </w:r>
+      <w:r>
+        <w:t xml:space="preserve"> </w:t>
       </w:r>
       <w:r>
         <w:t xml:space="preserve">del cliente en un hilo nuevo, el servidor continuará escuchando peticiones mientras el hilo procesa </w:t>
@@ -711,7 +651,13 @@
         <w:jc w:val="both"/>
       </w:pPr>
       <w:r>
-        <w:t>Al ser una operación INIT, esperará a recibir del cliente la id del trabajador que desea iniciar su jornada, una vez recibido, realizará una serie de comprobaciones internas para asegurar la consistencia del sistema y la seguridad de los trabajadores, como comprobar si dicho id ya tenía una sesión iniciada, o si el id no existiese en el almacén de datos. Este tipo de incidencias se reportaría</w:t>
+        <w:t xml:space="preserve">Al ser una operación </w:t>
+      </w:r>
+      <w:r>
+        <w:t>LOGIN</w:t>
+      </w:r>
+      <w:r>
+        <w:t>, esperará a recibir del cliente la id del trabajador que desea iniciar su jornada, una vez recibido, realizará una serie de comprobaciones internas para asegurar la consistencia del sistema y la seguridad de los trabajadores, como comprobar si dicho id ya tenía una sesión iniciada, o si el id no existiese en el almacén de datos. Este tipo de incidencias se reportaría</w:t>
       </w:r>
       <w:r>
         <w:t>n</w:t>

</xml_diff>